<commit_message>
Sim: Rename to 'IDG-PA28'
</commit_message>
<xml_diff>
--- a/Docs/About_Mini_Panel.docx
+++ b/Docs/About_Mini_Panel.docx
@@ -1,6 +1,6 @@
 
 <file path=word/document.xml><?xml version="1.0" encoding="utf-8"?>
-<w:document xmlns:wpc="http://schemas.microsoft.com/office/word/2010/wordprocessingCanvas" xmlns:mc="http://schemas.openxmlformats.org/markup-compatibility/2006" xmlns:o="urn:schemas-microsoft-com:office:office" xmlns:r="http://schemas.openxmlformats.org/officeDocument/2006/relationships" xmlns:m="http://schemas.openxmlformats.org/officeDocument/2006/math" xmlns:v="urn:schemas-microsoft-com:vml" xmlns:wp14="http://schemas.microsoft.com/office/word/2010/wordprocessingDrawing" xmlns:wp="http://schemas.openxmlformats.org/drawingml/2006/wordprocessingDrawing" xmlns:w10="urn:schemas-microsoft-com:office:word" xmlns:w="http://schemas.openxmlformats.org/wordprocessingml/2006/main" xmlns:w14="http://schemas.microsoft.com/office/word/2010/wordml" xmlns:w15="http://schemas.microsoft.com/office/word/2012/wordml" xmlns:wpg="http://schemas.microsoft.com/office/word/2010/wordprocessingGroup" xmlns:wpi="http://schemas.microsoft.com/office/word/2010/wordprocessingInk" xmlns:wne="http://schemas.microsoft.com/office/word/2006/wordml" xmlns:wps="http://schemas.microsoft.com/office/word/2010/wordprocessingShape" mc:Ignorable="w14 w15 wp14">
+<w:document xmlns:wpc="http://schemas.microsoft.com/office/word/2010/wordprocessingCanvas" xmlns:cx="http://schemas.microsoft.com/office/drawing/2014/chartex" xmlns:mc="http://schemas.openxmlformats.org/markup-compatibility/2006" xmlns:o="urn:schemas-microsoft-com:office:office" xmlns:r="http://schemas.openxmlformats.org/officeDocument/2006/relationships" xmlns:m="http://schemas.openxmlformats.org/officeDocument/2006/math" xmlns:v="urn:schemas-microsoft-com:vml" xmlns:wp14="http://schemas.microsoft.com/office/word/2010/wordprocessingDrawing" xmlns:wp="http://schemas.openxmlformats.org/drawingml/2006/wordprocessingDrawing" xmlns:w10="urn:schemas-microsoft-com:office:word" xmlns:w="http://schemas.openxmlformats.org/wordprocessingml/2006/main" xmlns:w14="http://schemas.microsoft.com/office/word/2010/wordml" xmlns:w15="http://schemas.microsoft.com/office/word/2012/wordml" xmlns:w16se="http://schemas.microsoft.com/office/word/2015/wordml/symex" xmlns:wpg="http://schemas.microsoft.com/office/word/2010/wordprocessingGroup" xmlns:wpi="http://schemas.microsoft.com/office/word/2010/wordprocessingInk" xmlns:wne="http://schemas.microsoft.com/office/word/2006/wordml" xmlns:wps="http://schemas.microsoft.com/office/word/2010/wordprocessingShape" mc:Ignorable="w14 w15 w16se wp14">
   <w:body>
     <w:p>
       <w:pPr>
@@ -23,8 +23,10 @@
           <w:sz w:val="30"/>
           <w:szCs w:val="30"/>
         </w:rPr>
-        <w:t>IDG PA28X</w:t>
-      </w:r>
+        <w:t>IDG PA28</w:t>
+      </w:r>
+      <w:bookmarkStart w:id="0" w:name="_GoBack"/>
+      <w:bookmarkEnd w:id="0"/>
       <w:r>
         <w:rPr>
           <w:b/>
@@ -78,13 +80,7 @@
         <w:rPr>
           <w:rFonts w:ascii="Calibri" w:eastAsia="Calibri" w:hAnsi="Calibri" w:cs="Calibri"/>
         </w:rPr>
-        <w:t xml:space="preserve">The panel can be shown by selecting </w:t>
-      </w:r>
-      <w:r>
-        <w:rPr>
-          <w:rFonts w:ascii="Calibri" w:eastAsia="Calibri" w:hAnsi="Calibri" w:cs="Calibri"/>
-        </w:rPr>
-        <w:t>“Mini Panel” from the Utilities menu.</w:t>
+        <w:t>The panel can be shown by selecting “Mini Panel” from the Utilities menu.</w:t>
       </w:r>
       <w:r>
         <w:rPr>
@@ -143,8 +139,6 @@
           </wp:inline>
         </w:drawing>
       </w:r>
-      <w:bookmarkStart w:id="0" w:name="_GoBack"/>
-      <w:bookmarkEnd w:id="0"/>
     </w:p>
     <w:p>
       <w:pPr>
@@ -302,14 +296,7 @@
           <w:rFonts w:ascii="Calibri" w:hAnsi="Calibri" w:cs="Calibri"/>
           <w:sz w:val="22"/>
         </w:rPr>
-        <w:t>Show Aircraft Conf</w:t>
-      </w:r>
-      <w:r>
-        <w:rPr>
-          <w:rFonts w:ascii="Calibri" w:hAnsi="Calibri" w:cs="Calibri"/>
-          <w:sz w:val="22"/>
-        </w:rPr>
-        <w:t>iguration</w:t>
+        <w:t>Show Aircraft Configuration</w:t>
       </w:r>
     </w:p>
     <w:p>
@@ -369,7 +356,7 @@
 </file>
 
 <file path=word/endnotes.xml><?xml version="1.0" encoding="utf-8"?>
-<w:endnotes xmlns:wpc="http://schemas.microsoft.com/office/word/2010/wordprocessingCanvas" xmlns:mc="http://schemas.openxmlformats.org/markup-compatibility/2006" xmlns:o="urn:schemas-microsoft-com:office:office" xmlns:r="http://schemas.openxmlformats.org/officeDocument/2006/relationships" xmlns:m="http://schemas.openxmlformats.org/officeDocument/2006/math" xmlns:v="urn:schemas-microsoft-com:vml" xmlns:wp14="http://schemas.microsoft.com/office/word/2010/wordprocessingDrawing" xmlns:wp="http://schemas.openxmlformats.org/drawingml/2006/wordprocessingDrawing" xmlns:w10="urn:schemas-microsoft-com:office:word" xmlns:w="http://schemas.openxmlformats.org/wordprocessingml/2006/main" xmlns:w14="http://schemas.microsoft.com/office/word/2010/wordml" xmlns:w15="http://schemas.microsoft.com/office/word/2012/wordml" xmlns:wpg="http://schemas.microsoft.com/office/word/2010/wordprocessingGroup" xmlns:wpi="http://schemas.microsoft.com/office/word/2010/wordprocessingInk" xmlns:wne="http://schemas.microsoft.com/office/word/2006/wordml" xmlns:wps="http://schemas.microsoft.com/office/word/2010/wordprocessingShape" mc:Ignorable="w14 w15 wp14">
+<w:endnotes xmlns:wpc="http://schemas.microsoft.com/office/word/2010/wordprocessingCanvas" xmlns:cx="http://schemas.microsoft.com/office/drawing/2014/chartex" xmlns:mc="http://schemas.openxmlformats.org/markup-compatibility/2006" xmlns:o="urn:schemas-microsoft-com:office:office" xmlns:r="http://schemas.openxmlformats.org/officeDocument/2006/relationships" xmlns:m="http://schemas.openxmlformats.org/officeDocument/2006/math" xmlns:v="urn:schemas-microsoft-com:vml" xmlns:wp14="http://schemas.microsoft.com/office/word/2010/wordprocessingDrawing" xmlns:wp="http://schemas.openxmlformats.org/drawingml/2006/wordprocessingDrawing" xmlns:w10="urn:schemas-microsoft-com:office:word" xmlns:w="http://schemas.openxmlformats.org/wordprocessingml/2006/main" xmlns:w14="http://schemas.microsoft.com/office/word/2010/wordml" xmlns:w15="http://schemas.microsoft.com/office/word/2012/wordml" xmlns:w16se="http://schemas.microsoft.com/office/word/2015/wordml/symex" xmlns:wpg="http://schemas.microsoft.com/office/word/2010/wordprocessingGroup" xmlns:wpi="http://schemas.microsoft.com/office/word/2010/wordprocessingInk" xmlns:wne="http://schemas.microsoft.com/office/word/2006/wordml" xmlns:wps="http://schemas.microsoft.com/office/word/2010/wordprocessingShape" mc:Ignorable="w14 w15 w16se wp14">
   <w:endnote w:type="separator" w:id="-1">
     <w:p>
       <w:r>
@@ -388,7 +375,7 @@
 </file>
 
 <file path=word/footnotes.xml><?xml version="1.0" encoding="utf-8"?>
-<w:footnotes xmlns:wpc="http://schemas.microsoft.com/office/word/2010/wordprocessingCanvas" xmlns:mc="http://schemas.openxmlformats.org/markup-compatibility/2006" xmlns:o="urn:schemas-microsoft-com:office:office" xmlns:r="http://schemas.openxmlformats.org/officeDocument/2006/relationships" xmlns:m="http://schemas.openxmlformats.org/officeDocument/2006/math" xmlns:v="urn:schemas-microsoft-com:vml" xmlns:wp14="http://schemas.microsoft.com/office/word/2010/wordprocessingDrawing" xmlns:wp="http://schemas.openxmlformats.org/drawingml/2006/wordprocessingDrawing" xmlns:w10="urn:schemas-microsoft-com:office:word" xmlns:w="http://schemas.openxmlformats.org/wordprocessingml/2006/main" xmlns:w14="http://schemas.microsoft.com/office/word/2010/wordml" xmlns:w15="http://schemas.microsoft.com/office/word/2012/wordml" xmlns:wpg="http://schemas.microsoft.com/office/word/2010/wordprocessingGroup" xmlns:wpi="http://schemas.microsoft.com/office/word/2010/wordprocessingInk" xmlns:wne="http://schemas.microsoft.com/office/word/2006/wordml" xmlns:wps="http://schemas.microsoft.com/office/word/2010/wordprocessingShape" mc:Ignorable="w14 w15 wp14">
+<w:footnotes xmlns:wpc="http://schemas.microsoft.com/office/word/2010/wordprocessingCanvas" xmlns:cx="http://schemas.microsoft.com/office/drawing/2014/chartex" xmlns:mc="http://schemas.openxmlformats.org/markup-compatibility/2006" xmlns:o="urn:schemas-microsoft-com:office:office" xmlns:r="http://schemas.openxmlformats.org/officeDocument/2006/relationships" xmlns:m="http://schemas.openxmlformats.org/officeDocument/2006/math" xmlns:v="urn:schemas-microsoft-com:vml" xmlns:wp14="http://schemas.microsoft.com/office/word/2010/wordprocessingDrawing" xmlns:wp="http://schemas.openxmlformats.org/drawingml/2006/wordprocessingDrawing" xmlns:w10="urn:schemas-microsoft-com:office:word" xmlns:w="http://schemas.openxmlformats.org/wordprocessingml/2006/main" xmlns:w14="http://schemas.microsoft.com/office/word/2010/wordml" xmlns:w15="http://schemas.microsoft.com/office/word/2012/wordml" xmlns:w16se="http://schemas.microsoft.com/office/word/2015/wordml/symex" xmlns:wpg="http://schemas.microsoft.com/office/word/2010/wordprocessingGroup" xmlns:wpi="http://schemas.microsoft.com/office/word/2010/wordprocessingInk" xmlns:wne="http://schemas.microsoft.com/office/word/2006/wordml" xmlns:wps="http://schemas.microsoft.com/office/word/2010/wordprocessingShape" mc:Ignorable="w14 w15 w16se wp14">
   <w:footnote w:type="separator" w:id="-1">
     <w:p>
       <w:r>
@@ -410,8 +397,8 @@
 </file>
 
 <file path=word/numbering.xml><?xml version="1.0" encoding="utf-8"?>
-<w:numbering xmlns:wpc="http://schemas.microsoft.com/office/word/2010/wordprocessingCanvas" xmlns:mc="http://schemas.openxmlformats.org/markup-compatibility/2006" xmlns:o="urn:schemas-microsoft-com:office:office" xmlns:r="http://schemas.openxmlformats.org/officeDocument/2006/relationships" xmlns:m="http://schemas.openxmlformats.org/officeDocument/2006/math" xmlns:v="urn:schemas-microsoft-com:vml" xmlns:wp14="http://schemas.microsoft.com/office/word/2010/wordprocessingDrawing" xmlns:wp="http://schemas.openxmlformats.org/drawingml/2006/wordprocessingDrawing" xmlns:w10="urn:schemas-microsoft-com:office:word" xmlns:w="http://schemas.openxmlformats.org/wordprocessingml/2006/main" xmlns:w14="http://schemas.microsoft.com/office/word/2010/wordml" xmlns:w15="http://schemas.microsoft.com/office/word/2012/wordml" xmlns:wpg="http://schemas.microsoft.com/office/word/2010/wordprocessingGroup" xmlns:wpi="http://schemas.microsoft.com/office/word/2010/wordprocessingInk" xmlns:wne="http://schemas.microsoft.com/office/word/2006/wordml" xmlns:wps="http://schemas.microsoft.com/office/word/2010/wordprocessingShape" mc:Ignorable="w14 w15 wp14">
-  <w:abstractNum w:abstractNumId="0">
+<w:numbering xmlns:wpc="http://schemas.microsoft.com/office/word/2010/wordprocessingCanvas" xmlns:cx="http://schemas.microsoft.com/office/drawing/2014/chartex" xmlns:mc="http://schemas.openxmlformats.org/markup-compatibility/2006" xmlns:o="urn:schemas-microsoft-com:office:office" xmlns:r="http://schemas.openxmlformats.org/officeDocument/2006/relationships" xmlns:m="http://schemas.openxmlformats.org/officeDocument/2006/math" xmlns:v="urn:schemas-microsoft-com:vml" xmlns:wp14="http://schemas.microsoft.com/office/word/2010/wordprocessingDrawing" xmlns:wp="http://schemas.openxmlformats.org/drawingml/2006/wordprocessingDrawing" xmlns:w10="urn:schemas-microsoft-com:office:word" xmlns:w="http://schemas.openxmlformats.org/wordprocessingml/2006/main" xmlns:w14="http://schemas.microsoft.com/office/word/2010/wordml" xmlns:w15="http://schemas.microsoft.com/office/word/2012/wordml" xmlns:w16se="http://schemas.microsoft.com/office/word/2015/wordml/symex" xmlns:wpg="http://schemas.microsoft.com/office/word/2010/wordprocessingGroup" xmlns:wpi="http://schemas.microsoft.com/office/word/2010/wordprocessingInk" xmlns:wne="http://schemas.microsoft.com/office/word/2006/wordml" xmlns:wps="http://schemas.microsoft.com/office/word/2010/wordprocessingShape" mc:Ignorable="w14 w15 w16se wp14">
+  <w:abstractNum w:abstractNumId="0" w15:restartNumberingAfterBreak="0">
     <w:nsid w:val="72F573AA"/>
     <w:multiLevelType w:val="multilevel"/>
     <w:tmpl w:val="08FAC5EE"/>
@@ -505,7 +492,7 @@
 </file>
 
 <file path=word/styles.xml><?xml version="1.0" encoding="utf-8"?>
-<w:styles xmlns:mc="http://schemas.openxmlformats.org/markup-compatibility/2006" xmlns:r="http://schemas.openxmlformats.org/officeDocument/2006/relationships" xmlns:w="http://schemas.openxmlformats.org/wordprocessingml/2006/main" xmlns:w14="http://schemas.microsoft.com/office/word/2010/wordml" xmlns:w15="http://schemas.microsoft.com/office/word/2012/wordml" mc:Ignorable="w14 w15">
+<w:styles xmlns:mc="http://schemas.openxmlformats.org/markup-compatibility/2006" xmlns:r="http://schemas.openxmlformats.org/officeDocument/2006/relationships" xmlns:w="http://schemas.openxmlformats.org/wordprocessingml/2006/main" xmlns:w14="http://schemas.microsoft.com/office/word/2010/wordml" xmlns:w15="http://schemas.microsoft.com/office/word/2012/wordml" xmlns:w16se="http://schemas.microsoft.com/office/word/2015/wordml/symex" mc:Ignorable="w14 w15 w16se">
   <w:docDefaults>
     <w:rPrDefault>
       <w:rPr>

</xml_diff>